<commit_message>
Update to the transform directions to reflect new development
</commit_message>
<xml_diff>
--- a/Draw Down/Extract and Transform Directions.docx
+++ b/Draw Down/Extract and Transform Directions.docx
@@ -111,8 +111,6 @@
         </w:rPr>
         <w:t>S</w:t>
       </w:r>
-      <w:bookmarkStart w:id="0" w:name="_GoBack"/>
-      <w:bookmarkEnd w:id="0"/>
     </w:p>
     <w:p>
       <w:pPr>
@@ -2864,8 +2862,472 @@
           <w:sz w:val="20"/>
           <w:szCs w:val="20"/>
         </w:rPr>
-        <w:t>-- Project Tracking (TestResults) :: in progress</w:t>
-      </w:r>
+        <w:t xml:space="preserve">-- </w:t>
+      </w:r>
+      <w:r>
+        <w:rPr>
+          <w:rFonts w:ascii="Courier New" w:hAnsi="Courier New" w:cs="Courier New"/>
+          <w:noProof/>
+          <w:color w:val="008000"/>
+          <w:sz w:val="20"/>
+          <w:szCs w:val="20"/>
+        </w:rPr>
+        <w:t>Tools</w:t>
+      </w:r>
+    </w:p>
+    <w:p>
+      <w:pPr>
+        <w:autoSpaceDE w:val="0"/>
+        <w:autoSpaceDN w:val="0"/>
+        <w:adjustRightInd w:val="0"/>
+        <w:spacing w:after="0" w:line="240" w:lineRule="auto"/>
+        <w:rPr>
+          <w:rFonts w:ascii="Courier New" w:hAnsi="Courier New" w:cs="Courier New"/>
+          <w:noProof/>
+          <w:sz w:val="20"/>
+          <w:szCs w:val="20"/>
+        </w:rPr>
+      </w:pPr>
+      <w:r>
+        <w:rPr>
+          <w:rFonts w:ascii="Courier New" w:hAnsi="Courier New" w:cs="Courier New"/>
+          <w:noProof/>
+          <w:color w:val="0000FF"/>
+          <w:sz w:val="20"/>
+          <w:szCs w:val="20"/>
+        </w:rPr>
+        <w:t>TRUNCATE</w:t>
+      </w:r>
+      <w:r>
+        <w:rPr>
+          <w:rFonts w:ascii="Courier New" w:hAnsi="Courier New" w:cs="Courier New"/>
+          <w:noProof/>
+          <w:sz w:val="20"/>
+          <w:szCs w:val="20"/>
+        </w:rPr>
+        <w:t xml:space="preserve"> </w:t>
+      </w:r>
+      <w:r>
+        <w:rPr>
+          <w:rFonts w:ascii="Courier New" w:hAnsi="Courier New" w:cs="Courier New"/>
+          <w:noProof/>
+          <w:color w:val="0000FF"/>
+          <w:sz w:val="20"/>
+          <w:szCs w:val="20"/>
+        </w:rPr>
+        <w:t>TABLE</w:t>
+      </w:r>
+      <w:r>
+        <w:rPr>
+          <w:rFonts w:ascii="Courier New" w:hAnsi="Courier New" w:cs="Courier New"/>
+          <w:noProof/>
+          <w:sz w:val="20"/>
+          <w:szCs w:val="20"/>
+        </w:rPr>
+        <w:t xml:space="preserve"> TransformToolsUsageTicket</w:t>
+      </w:r>
+    </w:p>
+    <w:p>
+      <w:pPr>
+        <w:autoSpaceDE w:val="0"/>
+        <w:autoSpaceDN w:val="0"/>
+        <w:adjustRightInd w:val="0"/>
+        <w:spacing w:after="0" w:line="240" w:lineRule="auto"/>
+        <w:rPr>
+          <w:rFonts w:ascii="Courier New" w:hAnsi="Courier New" w:cs="Courier New"/>
+          <w:noProof/>
+          <w:sz w:val="20"/>
+          <w:szCs w:val="20"/>
+        </w:rPr>
+      </w:pPr>
+      <w:r>
+        <w:rPr>
+          <w:rFonts w:ascii="Courier New" w:hAnsi="Courier New" w:cs="Courier New"/>
+          <w:noProof/>
+          <w:color w:val="0000FF"/>
+          <w:sz w:val="20"/>
+          <w:szCs w:val="20"/>
+        </w:rPr>
+        <w:t>TRUNCATE</w:t>
+      </w:r>
+      <w:r>
+        <w:rPr>
+          <w:rFonts w:ascii="Courier New" w:hAnsi="Courier New" w:cs="Courier New"/>
+          <w:noProof/>
+          <w:sz w:val="20"/>
+          <w:szCs w:val="20"/>
+        </w:rPr>
+        <w:t xml:space="preserve"> </w:t>
+      </w:r>
+      <w:r>
+        <w:rPr>
+          <w:rFonts w:ascii="Courier New" w:hAnsi="Courier New" w:cs="Courier New"/>
+          <w:noProof/>
+          <w:color w:val="0000FF"/>
+          <w:sz w:val="20"/>
+          <w:szCs w:val="20"/>
+        </w:rPr>
+        <w:t>TABLE</w:t>
+      </w:r>
+      <w:r>
+        <w:rPr>
+          <w:rFonts w:ascii="Courier New" w:hAnsi="Courier New" w:cs="Courier New"/>
+          <w:noProof/>
+          <w:sz w:val="20"/>
+          <w:szCs w:val="20"/>
+        </w:rPr>
+        <w:t xml:space="preserve"> TransformToolsTickets</w:t>
+      </w:r>
+    </w:p>
+    <w:p>
+      <w:pPr>
+        <w:autoSpaceDE w:val="0"/>
+        <w:autoSpaceDN w:val="0"/>
+        <w:adjustRightInd w:val="0"/>
+        <w:spacing w:after="0" w:line="240" w:lineRule="auto"/>
+        <w:rPr>
+          <w:rFonts w:ascii="Courier New" w:hAnsi="Courier New" w:cs="Courier New"/>
+          <w:noProof/>
+          <w:sz w:val="20"/>
+          <w:szCs w:val="20"/>
+        </w:rPr>
+      </w:pPr>
+    </w:p>
+    <w:p>
+      <w:pPr>
+        <w:autoSpaceDE w:val="0"/>
+        <w:autoSpaceDN w:val="0"/>
+        <w:adjustRightInd w:val="0"/>
+        <w:spacing w:after="0" w:line="240" w:lineRule="auto"/>
+        <w:rPr>
+          <w:rFonts w:ascii="Courier New" w:hAnsi="Courier New" w:cs="Courier New"/>
+          <w:noProof/>
+          <w:sz w:val="20"/>
+          <w:szCs w:val="20"/>
+        </w:rPr>
+      </w:pPr>
+      <w:r>
+        <w:rPr>
+          <w:rFonts w:ascii="Courier New" w:hAnsi="Courier New" w:cs="Courier New"/>
+          <w:noProof/>
+          <w:color w:val="0000FF"/>
+          <w:sz w:val="20"/>
+          <w:szCs w:val="20"/>
+        </w:rPr>
+        <w:t>EXEC</w:t>
+      </w:r>
+      <w:r>
+        <w:rPr>
+          <w:rFonts w:ascii="Courier New" w:hAnsi="Courier New" w:cs="Courier New"/>
+          <w:noProof/>
+          <w:sz w:val="20"/>
+          <w:szCs w:val="20"/>
+        </w:rPr>
+        <w:t xml:space="preserve"> spTransformTools</w:t>
+      </w:r>
+    </w:p>
+    <w:p>
+      <w:pPr>
+        <w:autoSpaceDE w:val="0"/>
+        <w:autoSpaceDN w:val="0"/>
+        <w:adjustRightInd w:val="0"/>
+        <w:spacing w:after="0" w:line="240" w:lineRule="auto"/>
+        <w:rPr>
+          <w:rFonts w:ascii="Courier New" w:hAnsi="Courier New" w:cs="Courier New"/>
+          <w:noProof/>
+          <w:color w:val="008000"/>
+          <w:sz w:val="20"/>
+          <w:szCs w:val="20"/>
+        </w:rPr>
+      </w:pPr>
+    </w:p>
+    <w:p>
+      <w:pPr>
+        <w:autoSpaceDE w:val="0"/>
+        <w:autoSpaceDN w:val="0"/>
+        <w:adjustRightInd w:val="0"/>
+        <w:spacing w:after="0" w:line="240" w:lineRule="auto"/>
+        <w:rPr>
+          <w:rFonts w:ascii="Courier New" w:hAnsi="Courier New" w:cs="Courier New"/>
+          <w:noProof/>
+          <w:color w:val="008000"/>
+          <w:sz w:val="20"/>
+          <w:szCs w:val="20"/>
+        </w:rPr>
+      </w:pPr>
+      <w:r>
+        <w:rPr>
+          <w:rFonts w:ascii="Courier New" w:hAnsi="Courier New" w:cs="Courier New"/>
+          <w:noProof/>
+          <w:color w:val="008000"/>
+          <w:sz w:val="20"/>
+          <w:szCs w:val="20"/>
+        </w:rPr>
+        <w:t>-- Project Track</w:t>
+      </w:r>
+      <w:r>
+        <w:rPr>
+          <w:rFonts w:ascii="Courier New" w:hAnsi="Courier New" w:cs="Courier New"/>
+          <w:noProof/>
+          <w:color w:val="008000"/>
+          <w:sz w:val="20"/>
+          <w:szCs w:val="20"/>
+        </w:rPr>
+        <w:t>ing (TestResults)</w:t>
+      </w:r>
+    </w:p>
+    <w:p>
+      <w:pPr>
+        <w:autoSpaceDE w:val="0"/>
+        <w:autoSpaceDN w:val="0"/>
+        <w:adjustRightInd w:val="0"/>
+        <w:spacing w:after="0" w:line="240" w:lineRule="auto"/>
+        <w:rPr>
+          <w:rFonts w:ascii="Courier New" w:hAnsi="Courier New" w:cs="Courier New"/>
+          <w:noProof/>
+          <w:sz w:val="20"/>
+          <w:szCs w:val="20"/>
+        </w:rPr>
+      </w:pPr>
+      <w:r>
+        <w:rPr>
+          <w:rFonts w:ascii="Courier New" w:hAnsi="Courier New" w:cs="Courier New"/>
+          <w:noProof/>
+          <w:color w:val="0000FF"/>
+          <w:sz w:val="20"/>
+          <w:szCs w:val="20"/>
+        </w:rPr>
+        <w:t>TRUNCATE</w:t>
+      </w:r>
+      <w:r>
+        <w:rPr>
+          <w:rFonts w:ascii="Courier New" w:hAnsi="Courier New" w:cs="Courier New"/>
+          <w:noProof/>
+          <w:sz w:val="20"/>
+          <w:szCs w:val="20"/>
+        </w:rPr>
+        <w:t xml:space="preserve"> </w:t>
+      </w:r>
+      <w:r>
+        <w:rPr>
+          <w:rFonts w:ascii="Courier New" w:hAnsi="Courier New" w:cs="Courier New"/>
+          <w:noProof/>
+          <w:color w:val="0000FF"/>
+          <w:sz w:val="20"/>
+          <w:szCs w:val="20"/>
+        </w:rPr>
+        <w:t>TABLE</w:t>
+      </w:r>
+      <w:r>
+        <w:rPr>
+          <w:rFonts w:ascii="Courier New" w:hAnsi="Courier New" w:cs="Courier New"/>
+          <w:noProof/>
+          <w:sz w:val="20"/>
+          <w:szCs w:val="20"/>
+        </w:rPr>
+        <w:t xml:space="preserve"> TransformTestResults</w:t>
+      </w:r>
+    </w:p>
+    <w:p>
+      <w:pPr>
+        <w:autoSpaceDE w:val="0"/>
+        <w:autoSpaceDN w:val="0"/>
+        <w:adjustRightInd w:val="0"/>
+        <w:spacing w:after="0" w:line="240" w:lineRule="auto"/>
+        <w:rPr>
+          <w:rFonts w:ascii="Courier New" w:hAnsi="Courier New" w:cs="Courier New"/>
+          <w:noProof/>
+          <w:sz w:val="20"/>
+          <w:szCs w:val="20"/>
+        </w:rPr>
+      </w:pPr>
+      <w:r>
+        <w:rPr>
+          <w:rFonts w:ascii="Courier New" w:hAnsi="Courier New" w:cs="Courier New"/>
+          <w:noProof/>
+          <w:color w:val="0000FF"/>
+          <w:sz w:val="20"/>
+          <w:szCs w:val="20"/>
+        </w:rPr>
+        <w:t>TRUNCATE</w:t>
+      </w:r>
+      <w:r>
+        <w:rPr>
+          <w:rFonts w:ascii="Courier New" w:hAnsi="Courier New" w:cs="Courier New"/>
+          <w:noProof/>
+          <w:sz w:val="20"/>
+          <w:szCs w:val="20"/>
+        </w:rPr>
+        <w:t xml:space="preserve"> </w:t>
+      </w:r>
+      <w:r>
+        <w:rPr>
+          <w:rFonts w:ascii="Courier New" w:hAnsi="Courier New" w:cs="Courier New"/>
+          <w:noProof/>
+          <w:color w:val="0000FF"/>
+          <w:sz w:val="20"/>
+          <w:szCs w:val="20"/>
+        </w:rPr>
+        <w:t>TABLE</w:t>
+      </w:r>
+      <w:r>
+        <w:rPr>
+          <w:rFonts w:ascii="Courier New" w:hAnsi="Courier New" w:cs="Courier New"/>
+          <w:noProof/>
+          <w:sz w:val="20"/>
+          <w:szCs w:val="20"/>
+        </w:rPr>
+        <w:t xml:space="preserve"> TransformTestResultsDetails</w:t>
+      </w:r>
+    </w:p>
+    <w:p>
+      <w:pPr>
+        <w:autoSpaceDE w:val="0"/>
+        <w:autoSpaceDN w:val="0"/>
+        <w:adjustRightInd w:val="0"/>
+        <w:spacing w:after="0" w:line="240" w:lineRule="auto"/>
+        <w:rPr>
+          <w:rFonts w:ascii="Courier New" w:hAnsi="Courier New" w:cs="Courier New"/>
+          <w:noProof/>
+          <w:sz w:val="20"/>
+          <w:szCs w:val="20"/>
+        </w:rPr>
+      </w:pPr>
+    </w:p>
+    <w:p>
+      <w:pPr>
+        <w:autoSpaceDE w:val="0"/>
+        <w:autoSpaceDN w:val="0"/>
+        <w:adjustRightInd w:val="0"/>
+        <w:spacing w:after="0" w:line="240" w:lineRule="auto"/>
+        <w:rPr>
+          <w:rFonts w:ascii="Courier New" w:hAnsi="Courier New" w:cs="Courier New"/>
+          <w:noProof/>
+          <w:sz w:val="20"/>
+          <w:szCs w:val="20"/>
+        </w:rPr>
+      </w:pPr>
+      <w:r>
+        <w:rPr>
+          <w:rFonts w:ascii="Courier New" w:hAnsi="Courier New" w:cs="Courier New"/>
+          <w:noProof/>
+          <w:color w:val="0000FF"/>
+          <w:sz w:val="20"/>
+          <w:szCs w:val="20"/>
+        </w:rPr>
+        <w:t>EXEC</w:t>
+      </w:r>
+      <w:r>
+        <w:rPr>
+          <w:rFonts w:ascii="Courier New" w:hAnsi="Courier New" w:cs="Courier New"/>
+          <w:noProof/>
+          <w:sz w:val="20"/>
+          <w:szCs w:val="20"/>
+        </w:rPr>
+        <w:t xml:space="preserve"> spTransformTestResults</w:t>
+      </w:r>
+    </w:p>
+    <w:p>
+      <w:pPr>
+        <w:autoSpaceDE w:val="0"/>
+        <w:autoSpaceDN w:val="0"/>
+        <w:adjustRightInd w:val="0"/>
+        <w:spacing w:after="0" w:line="240" w:lineRule="auto"/>
+        <w:rPr>
+          <w:rFonts w:ascii="Courier New" w:hAnsi="Courier New" w:cs="Courier New"/>
+          <w:noProof/>
+          <w:color w:val="008000"/>
+          <w:sz w:val="20"/>
+          <w:szCs w:val="20"/>
+        </w:rPr>
+      </w:pPr>
+    </w:p>
+    <w:p>
+      <w:pPr>
+        <w:autoSpaceDE w:val="0"/>
+        <w:autoSpaceDN w:val="0"/>
+        <w:adjustRightInd w:val="0"/>
+        <w:spacing w:after="0" w:line="240" w:lineRule="auto"/>
+        <w:rPr>
+          <w:rFonts w:ascii="Courier New" w:hAnsi="Courier New" w:cs="Courier New"/>
+          <w:noProof/>
+          <w:color w:val="008000"/>
+          <w:sz w:val="20"/>
+          <w:szCs w:val="20"/>
+        </w:rPr>
+      </w:pPr>
+      <w:r>
+        <w:rPr>
+          <w:rFonts w:ascii="Courier New" w:hAnsi="Courier New" w:cs="Courier New"/>
+          <w:noProof/>
+          <w:color w:val="008000"/>
+          <w:sz w:val="20"/>
+          <w:szCs w:val="20"/>
+        </w:rPr>
+        <w:t xml:space="preserve">-- </w:t>
+      </w:r>
+      <w:r>
+        <w:rPr>
+          <w:rFonts w:ascii="Courier New" w:hAnsi="Courier New" w:cs="Courier New"/>
+          <w:noProof/>
+          <w:color w:val="008000"/>
+          <w:sz w:val="20"/>
+          <w:szCs w:val="20"/>
+        </w:rPr>
+        <w:t>Vendor</w:t>
+      </w:r>
+      <w:r>
+        <w:rPr>
+          <w:rFonts w:ascii="Courier New" w:hAnsi="Courier New" w:cs="Courier New"/>
+          <w:noProof/>
+          <w:color w:val="008000"/>
+          <w:sz w:val="20"/>
+          <w:szCs w:val="20"/>
+        </w:rPr>
+        <w:t>s</w:t>
+      </w:r>
+      <w:r>
+        <w:rPr>
+          <w:rFonts w:ascii="Courier New" w:hAnsi="Courier New" w:cs="Courier New"/>
+          <w:noProof/>
+          <w:color w:val="008000"/>
+          <w:sz w:val="20"/>
+          <w:szCs w:val="20"/>
+        </w:rPr>
+        <w:t xml:space="preserve"> :: in progress</w:t>
+      </w:r>
+    </w:p>
+    <w:p>
+      <w:pPr>
+        <w:autoSpaceDE w:val="0"/>
+        <w:autoSpaceDN w:val="0"/>
+        <w:adjustRightInd w:val="0"/>
+        <w:spacing w:after="0" w:line="240" w:lineRule="auto"/>
+        <w:rPr>
+          <w:rFonts w:ascii="Courier New" w:hAnsi="Courier New" w:cs="Courier New"/>
+          <w:noProof/>
+          <w:color w:val="008000"/>
+          <w:sz w:val="20"/>
+          <w:szCs w:val="20"/>
+        </w:rPr>
+      </w:pPr>
+      <w:bookmarkStart w:id="0" w:name="_GoBack"/>
+      <w:bookmarkEnd w:id="0"/>
+    </w:p>
+    <w:p>
+      <w:pPr>
+        <w:autoSpaceDE w:val="0"/>
+        <w:autoSpaceDN w:val="0"/>
+        <w:adjustRightInd w:val="0"/>
+        <w:spacing w:after="0" w:line="240" w:lineRule="auto"/>
+        <w:rPr>
+          <w:rFonts w:ascii="Courier New" w:hAnsi="Courier New" w:cs="Courier New"/>
+          <w:noProof/>
+          <w:color w:val="008000"/>
+          <w:sz w:val="20"/>
+          <w:szCs w:val="20"/>
+        </w:rPr>
+      </w:pPr>
     </w:p>
     <w:p/>
     <w:p/>

</xml_diff>